<commit_message>
code Arduino/ fin semaine
Code Arduino:
-changement de couleur
-pression bouton
-récéption/envoi Serial
-Check connexion (souci: ne met pas en bleu à la déconnexion s'il n'y a pas de terminal)

Schema montage mis à jour mais ne l'est plus
</commit_message>
<xml_diff>
--- a/Doc/Documentation.docx
+++ b/Doc/Documentation.docx
@@ -6,6 +6,8 @@
       <w:pPr>
         <w:pStyle w:val="TM1"/>
       </w:pPr>
+      <w:bookmarkStart w:id="0" w:name="_GoBack"/>
+      <w:bookmarkEnd w:id="0"/>
     </w:p>
     <w:p>
       <w:pPr>
@@ -2607,7 +2609,7 @@
       <w:pPr>
         <w:pStyle w:val="Titre1"/>
       </w:pPr>
-      <w:bookmarkStart w:id="0" w:name="_Toc514749547"/>
+      <w:bookmarkStart w:id="1" w:name="_Toc514749547"/>
       <w:r>
         <w:lastRenderedPageBreak/>
         <w:t>Analyse prél</w:t>
@@ -2618,7 +2620,7 @@
       <w:r>
         <w:t>minaire</w:t>
       </w:r>
-      <w:bookmarkEnd w:id="0"/>
+      <w:bookmarkEnd w:id="1"/>
     </w:p>
     <w:p>
       <w:pPr>
@@ -2628,7 +2630,7 @@
           <w:iCs/>
         </w:rPr>
       </w:pPr>
-      <w:bookmarkStart w:id="1" w:name="_Toc514749548"/>
+      <w:bookmarkStart w:id="2" w:name="_Toc514749548"/>
       <w:r>
         <w:rPr>
           <w:i w:val="0"/>
@@ -2636,7 +2638,7 @@
         </w:rPr>
         <w:t>Introduction</w:t>
       </w:r>
-      <w:bookmarkEnd w:id="1"/>
+      <w:bookmarkEnd w:id="2"/>
       <w:r>
         <w:rPr>
           <w:i w:val="0"/>
@@ -2877,11 +2879,11 @@
       <w:pPr>
         <w:pStyle w:val="Titre2"/>
       </w:pPr>
-      <w:bookmarkStart w:id="2" w:name="_Toc514749549"/>
+      <w:bookmarkStart w:id="3" w:name="_Toc514749549"/>
       <w:r>
         <w:t>Organisation</w:t>
       </w:r>
-      <w:bookmarkEnd w:id="2"/>
+      <w:bookmarkEnd w:id="3"/>
     </w:p>
     <w:p>
       <w:pPr>
@@ -3362,7 +3364,7 @@
           <w:iCs/>
         </w:rPr>
       </w:pPr>
-      <w:bookmarkStart w:id="3" w:name="_Toc514749550"/>
+      <w:bookmarkStart w:id="4" w:name="_Toc514749550"/>
       <w:r>
         <w:rPr>
           <w:i w:val="0"/>
@@ -3370,7 +3372,7 @@
         </w:rPr>
         <w:t>Objectifs</w:t>
       </w:r>
-      <w:bookmarkEnd w:id="3"/>
+      <w:bookmarkEnd w:id="4"/>
     </w:p>
     <w:p>
       <w:pPr>
@@ -3659,7 +3661,7 @@
           <w:szCs w:val="14"/>
         </w:rPr>
       </w:pPr>
-      <w:bookmarkStart w:id="4" w:name="_Toc514749551"/>
+      <w:bookmarkStart w:id="5" w:name="_Toc514749551"/>
       <w:r>
         <w:rPr>
           <w:i w:val="0"/>
@@ -3675,7 +3677,7 @@
         </w:rPr>
         <w:t xml:space="preserve"> initiale</w:t>
       </w:r>
-      <w:bookmarkEnd w:id="4"/>
+      <w:bookmarkEnd w:id="5"/>
     </w:p>
     <w:p>
       <w:pPr>
@@ -3705,7 +3707,7 @@
           <v:shape id="_x0000_i1025" type="#_x0000_t75" style="width:526.5pt;height:372.75pt" o:ole="">
             <v:imagedata r:id="rId11" o:title=""/>
           </v:shape>
-          <o:OLEObject Type="Embed" ProgID="AcroExch.Document.DC" ShapeID="_x0000_i1025" DrawAspect="Content" ObjectID="_1588656336" r:id="rId12"/>
+          <o:OLEObject Type="Embed" ProgID="AcroExch.Document.DC" ShapeID="_x0000_i1025" DrawAspect="Content" ObjectID="_1588765163" r:id="rId12"/>
         </w:object>
       </w:r>
     </w:p>
@@ -3729,7 +3731,7 @@
       <w:pPr>
         <w:pStyle w:val="Titre1"/>
       </w:pPr>
-      <w:bookmarkStart w:id="5" w:name="_Toc514749552"/>
+      <w:bookmarkStart w:id="6" w:name="_Toc514749552"/>
       <w:r>
         <w:lastRenderedPageBreak/>
         <w:t>Analyse</w:t>
@@ -3737,7 +3739,7 @@
       <w:r>
         <w:t xml:space="preserve"> / Conception</w:t>
       </w:r>
-      <w:bookmarkEnd w:id="5"/>
+      <w:bookmarkEnd w:id="6"/>
     </w:p>
     <w:p>
       <w:pPr>
@@ -3747,7 +3749,7 @@
           <w:iCs/>
         </w:rPr>
       </w:pPr>
-      <w:bookmarkStart w:id="6" w:name="_Toc514749553"/>
+      <w:bookmarkStart w:id="7" w:name="_Toc514749553"/>
       <w:r>
         <w:rPr>
           <w:i w:val="0"/>
@@ -3755,7 +3757,7 @@
         </w:rPr>
         <w:t>Concept</w:t>
       </w:r>
-      <w:bookmarkEnd w:id="6"/>
+      <w:bookmarkEnd w:id="7"/>
     </w:p>
     <w:p>
       <w:pPr>
@@ -4230,12 +4232,12 @@
       <w:pPr>
         <w:pStyle w:val="Titre3"/>
       </w:pPr>
-      <w:bookmarkStart w:id="7" w:name="_Toc514749554"/>
+      <w:bookmarkStart w:id="8" w:name="_Toc514749554"/>
       <w:r>
         <w:lastRenderedPageBreak/>
         <w:t>Maquette schématique de l’application</w:t>
       </w:r>
-      <w:bookmarkEnd w:id="7"/>
+      <w:bookmarkEnd w:id="8"/>
     </w:p>
     <w:p>
       <w:pPr>
@@ -4363,11 +4365,11 @@
       <w:pPr>
         <w:pStyle w:val="Titre3"/>
       </w:pPr>
-      <w:bookmarkStart w:id="8" w:name="_Toc514749555"/>
+      <w:bookmarkStart w:id="9" w:name="_Toc514749555"/>
       <w:r>
         <w:t>Cas d’utilisation</w:t>
       </w:r>
-      <w:bookmarkEnd w:id="8"/>
+      <w:bookmarkEnd w:id="9"/>
     </w:p>
     <w:p>
       <w:pPr>
@@ -4713,7 +4715,7 @@
       <w:pPr>
         <w:pStyle w:val="Titre4"/>
       </w:pPr>
-      <w:bookmarkStart w:id="9" w:name="_Toc71691012"/>
+      <w:bookmarkStart w:id="10" w:name="_Toc71691012"/>
       <w:r>
         <w:t>Erreurs</w:t>
       </w:r>
@@ -4845,7 +4847,7 @@
           <w:iCs/>
         </w:rPr>
       </w:pPr>
-      <w:bookmarkStart w:id="10" w:name="_Toc514749556"/>
+      <w:bookmarkStart w:id="11" w:name="_Toc514749556"/>
       <w:r>
         <w:rPr>
           <w:i w:val="0"/>
@@ -4853,8 +4855,8 @@
         </w:rPr>
         <w:t>Stratégie de test</w:t>
       </w:r>
-      <w:bookmarkEnd w:id="9"/>
       <w:bookmarkEnd w:id="10"/>
+      <w:bookmarkEnd w:id="11"/>
     </w:p>
     <w:p/>
     <w:p>
@@ -5569,7 +5571,7 @@
           <w:iCs/>
         </w:rPr>
       </w:pPr>
-      <w:bookmarkStart w:id="11" w:name="_Toc514749557"/>
+      <w:bookmarkStart w:id="12" w:name="_Toc514749557"/>
       <w:r>
         <w:rPr>
           <w:i w:val="0"/>
@@ -5577,7 +5579,7 @@
         </w:rPr>
         <w:t>Planification</w:t>
       </w:r>
-      <w:bookmarkEnd w:id="11"/>
+      <w:bookmarkEnd w:id="12"/>
     </w:p>
     <w:p/>
     <w:p>
@@ -5819,9 +5821,9 @@
           <w:iCs/>
         </w:rPr>
       </w:pPr>
-      <w:bookmarkStart w:id="12" w:name="_Toc25553314"/>
-      <w:bookmarkStart w:id="13" w:name="_Toc71691019"/>
-      <w:bookmarkStart w:id="14" w:name="_Toc514749558"/>
+      <w:bookmarkStart w:id="13" w:name="_Toc25553314"/>
+      <w:bookmarkStart w:id="14" w:name="_Toc71691019"/>
+      <w:bookmarkStart w:id="15" w:name="_Toc514749558"/>
       <w:r>
         <w:rPr>
           <w:i w:val="0"/>
@@ -5829,9 +5831,9 @@
         </w:rPr>
         <w:t>Dossier de conception</w:t>
       </w:r>
-      <w:bookmarkEnd w:id="12"/>
       <w:bookmarkEnd w:id="13"/>
       <w:bookmarkEnd w:id="14"/>
+      <w:bookmarkEnd w:id="15"/>
     </w:p>
     <w:p>
       <w:pPr>
@@ -6265,11 +6267,11 @@
       <w:pPr>
         <w:pStyle w:val="Titre3"/>
       </w:pPr>
-      <w:bookmarkStart w:id="15" w:name="_Toc514749559"/>
+      <w:bookmarkStart w:id="16" w:name="_Toc514749559"/>
       <w:r>
         <w:t>Hardware</w:t>
       </w:r>
-      <w:bookmarkEnd w:id="15"/>
+      <w:bookmarkEnd w:id="16"/>
     </w:p>
     <w:p>
       <w:r>
@@ -6403,10 +6405,7 @@
         </w:numPr>
       </w:pPr>
       <w:r>
-        <w:t>1</w:t>
-      </w:r>
-      <w:r>
-        <w:t>x 10k</w:t>
+        <w:t>1x 10k</w:t>
       </w:r>
       <w:r>
         <w:rPr>
@@ -6422,11 +6421,11 @@
       <w:pPr>
         <w:pStyle w:val="Titre3"/>
       </w:pPr>
-      <w:bookmarkStart w:id="16" w:name="_Toc514749560"/>
+      <w:bookmarkStart w:id="17" w:name="_Toc514749560"/>
       <w:r>
         <w:t>Software</w:t>
       </w:r>
-      <w:bookmarkEnd w:id="16"/>
+      <w:bookmarkEnd w:id="17"/>
     </w:p>
     <w:p>
       <w:r>
@@ -6469,9 +6468,9 @@
         </w:rPr>
         <w:drawing>
           <wp:inline distT="0" distB="0" distL="0" distR="0">
-            <wp:extent cx="3305175" cy="5524500"/>
-            <wp:effectExtent l="0" t="0" r="9525" b="0"/>
-            <wp:docPr id="2" name="Image 2" descr="P:\4eme\TPI\Doc\conception\schemaMontage.png"/>
+            <wp:extent cx="3300482" cy="5524500"/>
+            <wp:effectExtent l="0" t="0" r="0" b="0"/>
+            <wp:docPr id="2" name="Image 2"/>
             <wp:cNvGraphicFramePr>
               <a:graphicFrameLocks xmlns:a="http://schemas.openxmlformats.org/drawingml/2006/main" noChangeAspect="1"/>
             </wp:cNvGraphicFramePr>
@@ -6492,7 +6491,6 @@
                         </a:ext>
                       </a:extLst>
                     </a:blip>
-                    <a:srcRect/>
                     <a:stretch>
                       <a:fillRect/>
                     </a:stretch>
@@ -6500,7 +6498,7 @@
                   <pic:spPr bwMode="auto">
                     <a:xfrm>
                       <a:off x="0" y="0"/>
-                      <a:ext cx="3305175" cy="5524500"/>
+                      <a:ext cx="3300482" cy="5524500"/>
                     </a:xfrm>
                     <a:prstGeom prst="rect">
                       <a:avLst/>
@@ -6654,13 +6652,7 @@
         <w:t xml:space="preserve"> </w:t>
       </w:r>
       <w:r>
-        <w:t>1</w:t>
-      </w:r>
-      <w:r>
-        <w:t>0</w:t>
-      </w:r>
-      <w:r>
-        <w:t>k</w:t>
+        <w:t>10k</w:t>
       </w:r>
       <w:r>
         <w:rPr>
@@ -6679,12 +6671,12 @@
       <w:pPr>
         <w:pStyle w:val="Titre3"/>
       </w:pPr>
-      <w:bookmarkStart w:id="17" w:name="_Toc514749561"/>
+      <w:bookmarkStart w:id="18" w:name="_Toc514749561"/>
       <w:r>
         <w:lastRenderedPageBreak/>
         <w:t>Conception du code</w:t>
       </w:r>
-      <w:bookmarkEnd w:id="17"/>
+      <w:bookmarkEnd w:id="18"/>
     </w:p>
     <w:p>
       <w:pPr>
@@ -6831,12 +6823,7 @@
     </w:p>
     <w:p>
       <w:r>
-        <w:t xml:space="preserve">Le logiciel C# sera un projet Visual studio WPF car c’est dans ce type de projet que les </w:t>
-      </w:r>
-      <w:bookmarkStart w:id="18" w:name="_GoBack"/>
-      <w:bookmarkEnd w:id="18"/>
-      <w:r>
-        <w:t>contrôles de l’API de Skype for business sont présents. Ceux-ci permettent une interaction quasi-automatique entre l’application et Skype.</w:t>
+        <w:t>Le logiciel C# sera un projet Visual studio WPF car c’est dans ce type de projet que les contrôles de l’API de Skype for business sont présents. Ceux-ci permettent une interaction quasi-automatique entre l’application et Skype.</w:t>
       </w:r>
     </w:p>
     <w:p>
@@ -6846,7 +6833,6 @@
     </w:p>
     <w:p>
       <w:r>
-        <w:lastRenderedPageBreak/>
         <w:t>Les threads serial et Skype enverront des évènements lors de la réception d’un message ou d’un changement de statut.</w:t>
       </w:r>
     </w:p>
@@ -6865,6 +6851,7 @@
       <w:bookmarkStart w:id="19" w:name="_Toc71703259"/>
       <w:bookmarkStart w:id="20" w:name="_Toc514749562"/>
       <w:r>
+        <w:lastRenderedPageBreak/>
         <w:t>R</w:t>
       </w:r>
       <w:bookmarkEnd w:id="19"/>
@@ -7544,7 +7531,6 @@
           <w:i/>
           <w:color w:val="5B9BD5" w:themeColor="accent5"/>
         </w:rPr>
-        <w:lastRenderedPageBreak/>
         <w:t>Actions envisagées ou possibles</w:t>
       </w:r>
     </w:p>
@@ -7573,6 +7559,7 @@
           <w:i w:val="0"/>
           <w:iCs/>
         </w:rPr>
+        <w:lastRenderedPageBreak/>
         <w:t>Liste des documents</w:t>
       </w:r>
       <w:bookmarkEnd w:id="32"/>
@@ -8470,7 +8457,7 @@
       <w:rPr>
         <w:noProof/>
       </w:rPr>
-      <w:t>13</w:t>
+      <w:t>16</w:t>
     </w:r>
     <w:r>
       <w:fldChar w:fldCharType="end"/>

</xml_diff>

<commit_message>
App-Skype et switch mode communication
Application:
-Skype fonctionnel
-Bouton switch USB/Bluetooth
-Fix: Thread serial ne peut envoyer qu'un message à la fois cause omisssions.
</commit_message>
<xml_diff>
--- a/Doc/Documentation.docx
+++ b/Doc/Documentation.docx
@@ -6,8 +6,6 @@
       <w:pPr>
         <w:pStyle w:val="TM1"/>
       </w:pPr>
-      <w:bookmarkStart w:id="0" w:name="_GoBack"/>
-      <w:bookmarkEnd w:id="0"/>
     </w:p>
     <w:p>
       <w:pPr>
@@ -2609,7 +2607,7 @@
       <w:pPr>
         <w:pStyle w:val="Titre1"/>
       </w:pPr>
-      <w:bookmarkStart w:id="1" w:name="_Toc514749547"/>
+      <w:bookmarkStart w:id="0" w:name="_Toc514749547"/>
       <w:r>
         <w:lastRenderedPageBreak/>
         <w:t>Analyse prél</w:t>
@@ -2620,270 +2618,284 @@
       <w:r>
         <w:t>minaire</w:t>
       </w:r>
+      <w:bookmarkEnd w:id="0"/>
+    </w:p>
+    <w:p>
+      <w:pPr>
+        <w:pStyle w:val="Titre2"/>
+        <w:rPr>
+          <w:i w:val="0"/>
+          <w:iCs/>
+        </w:rPr>
+      </w:pPr>
+      <w:bookmarkStart w:id="1" w:name="_Toc514749548"/>
+      <w:r>
+        <w:rPr>
+          <w:i w:val="0"/>
+          <w:iCs/>
+        </w:rPr>
+        <w:t>Introduction</w:t>
+      </w:r>
       <w:bookmarkEnd w:id="1"/>
+      <w:r>
+        <w:rPr>
+          <w:i w:val="0"/>
+          <w:iCs/>
+        </w:rPr>
+        <w:t xml:space="preserve"> </w:t>
+      </w:r>
+    </w:p>
+    <w:p/>
+    <w:p>
+      <w:pPr>
+        <w:rPr>
+          <w:i/>
+          <w:iCs/>
+          <w:color w:val="5B9BD5" w:themeColor="accent5"/>
+          <w:szCs w:val="14"/>
+        </w:rPr>
+      </w:pPr>
+      <w:r>
+        <w:rPr>
+          <w:i/>
+          <w:iCs/>
+          <w:color w:val="5B9BD5" w:themeColor="accent5"/>
+          <w:szCs w:val="14"/>
+        </w:rPr>
+        <w:t xml:space="preserve">Ce </w:t>
+      </w:r>
+      <w:r>
+        <w:rPr>
+          <w:i/>
+          <w:iCs/>
+          <w:color w:val="5B9BD5" w:themeColor="accent5"/>
+          <w:szCs w:val="14"/>
+        </w:rPr>
+        <w:t>chapitre</w:t>
+      </w:r>
+      <w:r>
+        <w:rPr>
+          <w:i/>
+          <w:iCs/>
+          <w:color w:val="5B9BD5" w:themeColor="accent5"/>
+          <w:szCs w:val="14"/>
+        </w:rPr>
+        <w:t xml:space="preserve"> </w:t>
+      </w:r>
+      <w:r>
+        <w:rPr>
+          <w:i/>
+          <w:iCs/>
+          <w:color w:val="5B9BD5" w:themeColor="accent5"/>
+          <w:szCs w:val="14"/>
+        </w:rPr>
+        <w:t>décri</w:t>
+      </w:r>
+      <w:r>
+        <w:rPr>
+          <w:i/>
+          <w:iCs/>
+          <w:color w:val="5B9BD5" w:themeColor="accent5"/>
+          <w:szCs w:val="14"/>
+        </w:rPr>
+        <w:t>t</w:t>
+      </w:r>
+      <w:r>
+        <w:rPr>
+          <w:i/>
+          <w:iCs/>
+          <w:color w:val="5B9BD5" w:themeColor="accent5"/>
+          <w:szCs w:val="14"/>
+        </w:rPr>
+        <w:t xml:space="preserve"> brièvement le projet,</w:t>
+      </w:r>
+      <w:r>
+        <w:rPr>
+          <w:i/>
+          <w:iCs/>
+          <w:color w:val="5B9BD5" w:themeColor="accent5"/>
+          <w:szCs w:val="14"/>
+        </w:rPr>
+        <w:t xml:space="preserve"> le cadre dans lequel il est réalisé,</w:t>
+      </w:r>
+      <w:r>
+        <w:rPr>
+          <w:i/>
+          <w:iCs/>
+          <w:color w:val="5B9BD5" w:themeColor="accent5"/>
+          <w:szCs w:val="14"/>
+        </w:rPr>
+        <w:t xml:space="preserve"> les raisons de ce choix et ce qu'il peut apporter à l'élève ou à l'école. </w:t>
+      </w:r>
+      <w:r>
+        <w:rPr>
+          <w:i/>
+          <w:iCs/>
+          <w:color w:val="5B9BD5" w:themeColor="accent5"/>
+          <w:szCs w:val="14"/>
+        </w:rPr>
+        <w:t>Il n'est pas nécessaire de rentrer dans les détails (ceux-ci seront abordés plus loin) mais cela doit être aussi clair et complet que possible</w:t>
+      </w:r>
+      <w:r>
+        <w:rPr>
+          <w:i/>
+          <w:iCs/>
+          <w:color w:val="5B9BD5" w:themeColor="accent5"/>
+          <w:szCs w:val="14"/>
+        </w:rPr>
+        <w:t xml:space="preserve"> (idées de solutions).</w:t>
+      </w:r>
+      <w:r>
+        <w:rPr>
+          <w:i/>
+          <w:iCs/>
+          <w:color w:val="5B9BD5" w:themeColor="accent5"/>
+          <w:szCs w:val="14"/>
+        </w:rPr>
+        <w:t xml:space="preserve"> </w:t>
+      </w:r>
+      <w:r>
+        <w:rPr>
+          <w:i/>
+          <w:iCs/>
+          <w:color w:val="5B9BD5" w:themeColor="accent5"/>
+          <w:szCs w:val="14"/>
+        </w:rPr>
+        <w:t>Ce chapitre contient également l'inventaire et la description des travaux qui auraient déjà été effectué</w:t>
+      </w:r>
+      <w:r>
+        <w:rPr>
+          <w:i/>
+          <w:iCs/>
+          <w:color w:val="5B9BD5" w:themeColor="accent5"/>
+          <w:szCs w:val="14"/>
+        </w:rPr>
+        <w:t>s</w:t>
+      </w:r>
+      <w:r>
+        <w:rPr>
+          <w:i/>
+          <w:iCs/>
+          <w:color w:val="5B9BD5" w:themeColor="accent5"/>
+          <w:szCs w:val="14"/>
+        </w:rPr>
+        <w:t xml:space="preserve"> pour ce projet.</w:t>
+      </w:r>
+    </w:p>
+    <w:p>
+      <w:pPr>
+        <w:rPr>
+          <w:color w:val="5B9BD5" w:themeColor="accent5"/>
+          <w:szCs w:val="14"/>
+        </w:rPr>
+      </w:pPr>
+    </w:p>
+    <w:p>
+      <w:pPr>
+        <w:rPr>
+          <w:i/>
+          <w:iCs/>
+          <w:szCs w:val="14"/>
+        </w:rPr>
+      </w:pPr>
+      <w:r>
+        <w:rPr>
+          <w:i/>
+          <w:iCs/>
+          <w:color w:val="5B9BD5" w:themeColor="accent5"/>
+          <w:szCs w:val="14"/>
+        </w:rPr>
+        <w:t>Ces éléments peuvent être repris des spécifications de départ</w:t>
+      </w:r>
+      <w:r>
+        <w:rPr>
+          <w:i/>
+          <w:iCs/>
+          <w:szCs w:val="14"/>
+        </w:rPr>
+        <w:t>.</w:t>
+      </w:r>
+    </w:p>
+    <w:p>
+      <w:pPr>
+        <w:rPr>
+          <w:szCs w:val="14"/>
+        </w:rPr>
+      </w:pPr>
+      <w:r>
+        <w:rPr>
+          <w:szCs w:val="14"/>
+        </w:rPr>
+        <w:t xml:space="preserve">Prenant peu de place et facilitant la communication entre employés, les open </w:t>
+      </w:r>
+      <w:proofErr w:type="spellStart"/>
+      <w:r>
+        <w:rPr>
+          <w:szCs w:val="14"/>
+        </w:rPr>
+        <w:t>space</w:t>
+      </w:r>
+      <w:proofErr w:type="spellEnd"/>
+      <w:r>
+        <w:rPr>
+          <w:szCs w:val="14"/>
+        </w:rPr>
+        <w:t xml:space="preserve"> </w:t>
+      </w:r>
+      <w:r>
+        <w:rPr>
+          <w:szCs w:val="14"/>
+        </w:rPr>
+        <w:t xml:space="preserve">se répandent. Malheureusement il y a </w:t>
+      </w:r>
+      <w:r>
+        <w:rPr>
+          <w:szCs w:val="14"/>
+        </w:rPr>
+        <w:t>aussi des effets négatifs comme le fait qu’une personne soit trop accaparée par les autres.et aie par conséquent moins de temps pour travailler.</w:t>
+      </w:r>
+      <w:r>
+        <w:rPr>
+          <w:szCs w:val="14"/>
+        </w:rPr>
+        <w:t xml:space="preserve"> Ce projet vise à réduire ce souci en proposant un indicateur de disponibilité lumineux lié par Bluetooth au poste de travail de la personne ainsi qu’à son Skype.</w:t>
+      </w:r>
+    </w:p>
+    <w:p>
+      <w:pPr>
+        <w:rPr>
+          <w:szCs w:val="14"/>
+        </w:rPr>
+      </w:pPr>
+      <w:r>
+        <w:rPr>
+          <w:szCs w:val="14"/>
+        </w:rPr>
+        <w:t>Ayant un grand intérêt pour l’électronique et la programmation, ce projet me motive beaucoup. Autre fait motivant :</w:t>
+      </w:r>
+    </w:p>
+    <w:p>
+      <w:pPr>
+        <w:rPr>
+          <w:szCs w:val="14"/>
+        </w:rPr>
+      </w:pPr>
+      <w:r>
+        <w:rPr>
+          <w:szCs w:val="14"/>
+        </w:rPr>
+        <w:t>J’ai pu utiliser un Arduino communiquant avec un PC en Bluetooth lors de mon projet de pré-TPI ce qui me permettra d’aisément mettre en place cette partie du système. La liaison avec Skype est quelque chose d’encore inconnu pour moi, ce qui m’intéresse car nouveau.</w:t>
+      </w:r>
     </w:p>
     <w:p>
       <w:pPr>
         <w:pStyle w:val="Titre2"/>
-        <w:rPr>
-          <w:i w:val="0"/>
-          <w:iCs/>
-        </w:rPr>
-      </w:pPr>
-      <w:bookmarkStart w:id="2" w:name="_Toc514749548"/>
-      <w:r>
-        <w:rPr>
-          <w:i w:val="0"/>
-          <w:iCs/>
-        </w:rPr>
-        <w:t>Introduction</w:t>
+      </w:pPr>
+      <w:bookmarkStart w:id="2" w:name="_Toc514749549"/>
+      <w:r>
+        <w:t>Organisation</w:t>
       </w:r>
       <w:bookmarkEnd w:id="2"/>
-      <w:r>
-        <w:rPr>
-          <w:i w:val="0"/>
-          <w:iCs/>
-        </w:rPr>
-        <w:t xml:space="preserve"> </w:t>
-      </w:r>
-    </w:p>
-    <w:p/>
-    <w:p>
-      <w:pPr>
-        <w:rPr>
-          <w:i/>
-          <w:iCs/>
-          <w:color w:val="5B9BD5" w:themeColor="accent5"/>
-          <w:szCs w:val="14"/>
-        </w:rPr>
-      </w:pPr>
-      <w:r>
-        <w:rPr>
-          <w:i/>
-          <w:iCs/>
-          <w:color w:val="5B9BD5" w:themeColor="accent5"/>
-          <w:szCs w:val="14"/>
-        </w:rPr>
-        <w:t xml:space="preserve">Ce </w:t>
-      </w:r>
-      <w:r>
-        <w:rPr>
-          <w:i/>
-          <w:iCs/>
-          <w:color w:val="5B9BD5" w:themeColor="accent5"/>
-          <w:szCs w:val="14"/>
-        </w:rPr>
-        <w:t>chapitre</w:t>
-      </w:r>
-      <w:r>
-        <w:rPr>
-          <w:i/>
-          <w:iCs/>
-          <w:color w:val="5B9BD5" w:themeColor="accent5"/>
-          <w:szCs w:val="14"/>
-        </w:rPr>
-        <w:t xml:space="preserve"> </w:t>
-      </w:r>
-      <w:r>
-        <w:rPr>
-          <w:i/>
-          <w:iCs/>
-          <w:color w:val="5B9BD5" w:themeColor="accent5"/>
-          <w:szCs w:val="14"/>
-        </w:rPr>
-        <w:t>décri</w:t>
-      </w:r>
-      <w:r>
-        <w:rPr>
-          <w:i/>
-          <w:iCs/>
-          <w:color w:val="5B9BD5" w:themeColor="accent5"/>
-          <w:szCs w:val="14"/>
-        </w:rPr>
-        <w:t>t</w:t>
-      </w:r>
-      <w:r>
-        <w:rPr>
-          <w:i/>
-          <w:iCs/>
-          <w:color w:val="5B9BD5" w:themeColor="accent5"/>
-          <w:szCs w:val="14"/>
-        </w:rPr>
-        <w:t xml:space="preserve"> brièvement le projet,</w:t>
-      </w:r>
-      <w:r>
-        <w:rPr>
-          <w:i/>
-          <w:iCs/>
-          <w:color w:val="5B9BD5" w:themeColor="accent5"/>
-          <w:szCs w:val="14"/>
-        </w:rPr>
-        <w:t xml:space="preserve"> le cadre dans lequel il est réalisé,</w:t>
-      </w:r>
-      <w:r>
-        <w:rPr>
-          <w:i/>
-          <w:iCs/>
-          <w:color w:val="5B9BD5" w:themeColor="accent5"/>
-          <w:szCs w:val="14"/>
-        </w:rPr>
-        <w:t xml:space="preserve"> les raisons de ce choix et ce qu'il peut apporter à l'élève ou à l'école. </w:t>
-      </w:r>
-      <w:r>
-        <w:rPr>
-          <w:i/>
-          <w:iCs/>
-          <w:color w:val="5B9BD5" w:themeColor="accent5"/>
-          <w:szCs w:val="14"/>
-        </w:rPr>
-        <w:t>Il n'est pas nécessaire de rentrer dans les détails (ceux-ci seront abordés plus loin) mais cela doit être aussi clair et complet que possible</w:t>
-      </w:r>
-      <w:r>
-        <w:rPr>
-          <w:i/>
-          <w:iCs/>
-          <w:color w:val="5B9BD5" w:themeColor="accent5"/>
-          <w:szCs w:val="14"/>
-        </w:rPr>
-        <w:t xml:space="preserve"> (idées de solutions).</w:t>
-      </w:r>
-      <w:r>
-        <w:rPr>
-          <w:i/>
-          <w:iCs/>
-          <w:color w:val="5B9BD5" w:themeColor="accent5"/>
-          <w:szCs w:val="14"/>
-        </w:rPr>
-        <w:t xml:space="preserve"> </w:t>
-      </w:r>
-      <w:r>
-        <w:rPr>
-          <w:i/>
-          <w:iCs/>
-          <w:color w:val="5B9BD5" w:themeColor="accent5"/>
-          <w:szCs w:val="14"/>
-        </w:rPr>
-        <w:t>Ce chapitre contient également l'inventaire et la description des travaux qui auraient déjà été effectué</w:t>
-      </w:r>
-      <w:r>
-        <w:rPr>
-          <w:i/>
-          <w:iCs/>
-          <w:color w:val="5B9BD5" w:themeColor="accent5"/>
-          <w:szCs w:val="14"/>
-        </w:rPr>
-        <w:t>s</w:t>
-      </w:r>
-      <w:r>
-        <w:rPr>
-          <w:i/>
-          <w:iCs/>
-          <w:color w:val="5B9BD5" w:themeColor="accent5"/>
-          <w:szCs w:val="14"/>
-        </w:rPr>
-        <w:t xml:space="preserve"> pour ce projet.</w:t>
-      </w:r>
-    </w:p>
-    <w:p>
-      <w:pPr>
-        <w:rPr>
-          <w:color w:val="5B9BD5" w:themeColor="accent5"/>
-          <w:szCs w:val="14"/>
-        </w:rPr>
-      </w:pPr>
-    </w:p>
-    <w:p>
-      <w:pPr>
-        <w:rPr>
-          <w:i/>
-          <w:iCs/>
-          <w:szCs w:val="14"/>
-        </w:rPr>
-      </w:pPr>
-      <w:r>
-        <w:rPr>
-          <w:i/>
-          <w:iCs/>
-          <w:color w:val="5B9BD5" w:themeColor="accent5"/>
-          <w:szCs w:val="14"/>
-        </w:rPr>
-        <w:t>Ces éléments peuvent être repris des spécifications de départ</w:t>
-      </w:r>
-      <w:r>
-        <w:rPr>
-          <w:i/>
-          <w:iCs/>
-          <w:szCs w:val="14"/>
-        </w:rPr>
-        <w:t>.</w:t>
-      </w:r>
-    </w:p>
-    <w:p>
-      <w:pPr>
-        <w:rPr>
-          <w:szCs w:val="14"/>
-        </w:rPr>
-      </w:pPr>
-      <w:r>
-        <w:rPr>
-          <w:szCs w:val="14"/>
-        </w:rPr>
-        <w:t xml:space="preserve">Prenant peu de place et facilitant la communication entre employés, les open space </w:t>
-      </w:r>
-      <w:r>
-        <w:rPr>
-          <w:szCs w:val="14"/>
-        </w:rPr>
-        <w:t xml:space="preserve">se répandent. Malheureusement il y a </w:t>
-      </w:r>
-      <w:r>
-        <w:rPr>
-          <w:szCs w:val="14"/>
-        </w:rPr>
-        <w:t>aussi des effets négatifs comme le fait qu’une personne soit trop accaparée par les autres.et aie par conséquent moins de temps pour travailler.</w:t>
-      </w:r>
-      <w:r>
-        <w:rPr>
-          <w:szCs w:val="14"/>
-        </w:rPr>
-        <w:t xml:space="preserve"> Ce projet vise à réduire ce souci en proposant un indicateur de disponibilité lumineux lié par Bluetooth au poste de travail de la personne ainsi qu’à son Skype.</w:t>
-      </w:r>
-    </w:p>
-    <w:p>
-      <w:pPr>
-        <w:rPr>
-          <w:szCs w:val="14"/>
-        </w:rPr>
-      </w:pPr>
-      <w:r>
-        <w:rPr>
-          <w:szCs w:val="14"/>
-        </w:rPr>
-        <w:t>Ayant un grand intérêt pour l’électronique et la programmation, ce projet me motive beaucoup. Autre fait motivant :</w:t>
-      </w:r>
-    </w:p>
-    <w:p>
-      <w:pPr>
-        <w:rPr>
-          <w:szCs w:val="14"/>
-        </w:rPr>
-      </w:pPr>
-      <w:r>
-        <w:rPr>
-          <w:szCs w:val="14"/>
-        </w:rPr>
-        <w:t>J’ai pu utiliser un Arduino communiquant avec un PC en Bluetooth lors de mon projet de pré-TPI ce qui me permettra d’aisément mettre en place cette partie du système. La liaison avec Skype est quelque chose d’encore inconnu pour moi, ce qui m’intéresse car nouveau.</w:t>
-      </w:r>
-    </w:p>
-    <w:p>
-      <w:pPr>
-        <w:pStyle w:val="Titre2"/>
-      </w:pPr>
-      <w:bookmarkStart w:id="3" w:name="_Toc514749549"/>
-      <w:r>
-        <w:t>Organisation</w:t>
-      </w:r>
-      <w:bookmarkEnd w:id="3"/>
     </w:p>
     <w:p>
       <w:pPr>
@@ -3364,7 +3376,7 @@
           <w:iCs/>
         </w:rPr>
       </w:pPr>
-      <w:bookmarkStart w:id="4" w:name="_Toc514749550"/>
+      <w:bookmarkStart w:id="3" w:name="_Toc514749550"/>
       <w:r>
         <w:rPr>
           <w:i w:val="0"/>
@@ -3372,7 +3384,7 @@
         </w:rPr>
         <w:t>Objectifs</w:t>
       </w:r>
-      <w:bookmarkEnd w:id="4"/>
+      <w:bookmarkEnd w:id="3"/>
     </w:p>
     <w:p>
       <w:pPr>
@@ -3661,7 +3673,7 @@
           <w:szCs w:val="14"/>
         </w:rPr>
       </w:pPr>
-      <w:bookmarkStart w:id="5" w:name="_Toc514749551"/>
+      <w:bookmarkStart w:id="4" w:name="_Toc514749551"/>
       <w:r>
         <w:rPr>
           <w:i w:val="0"/>
@@ -3677,7 +3689,7 @@
         </w:rPr>
         <w:t xml:space="preserve"> initiale</w:t>
       </w:r>
-      <w:bookmarkEnd w:id="5"/>
+      <w:bookmarkEnd w:id="4"/>
     </w:p>
     <w:p>
       <w:pPr>
@@ -3704,10 +3716,10 @@
             <v:path o:extrusionok="f" gradientshapeok="t" o:connecttype="rect"/>
             <o:lock v:ext="edit" aspectratio="t"/>
           </v:shapetype>
-          <v:shape id="_x0000_i1025" type="#_x0000_t75" style="width:526.5pt;height:372.75pt" o:ole="">
+          <v:shape id="_x0000_i1025" type="#_x0000_t75" style="width:526.65pt;height:372.6pt" o:ole="">
             <v:imagedata r:id="rId11" o:title=""/>
           </v:shape>
-          <o:OLEObject Type="Embed" ProgID="AcroExch.Document.DC" ShapeID="_x0000_i1025" DrawAspect="Content" ObjectID="_1588765163" r:id="rId12"/>
+          <o:OLEObject Type="Embed" ProgID="AcroExch.Document.DC" ShapeID="_x0000_i1025" DrawAspect="Content" ObjectID="_1589369187" r:id="rId12"/>
         </w:object>
       </w:r>
     </w:p>
@@ -3731,7 +3743,7 @@
       <w:pPr>
         <w:pStyle w:val="Titre1"/>
       </w:pPr>
-      <w:bookmarkStart w:id="6" w:name="_Toc514749552"/>
+      <w:bookmarkStart w:id="5" w:name="_Toc514749552"/>
       <w:r>
         <w:lastRenderedPageBreak/>
         <w:t>Analyse</w:t>
@@ -3739,25 +3751,25 @@
       <w:r>
         <w:t xml:space="preserve"> / Conception</w:t>
       </w:r>
+      <w:bookmarkEnd w:id="5"/>
+    </w:p>
+    <w:p>
+      <w:pPr>
+        <w:pStyle w:val="Titre2"/>
+        <w:rPr>
+          <w:i w:val="0"/>
+          <w:iCs/>
+        </w:rPr>
+      </w:pPr>
+      <w:bookmarkStart w:id="6" w:name="_Toc514749553"/>
+      <w:r>
+        <w:rPr>
+          <w:i w:val="0"/>
+          <w:iCs/>
+        </w:rPr>
+        <w:t>Concept</w:t>
+      </w:r>
       <w:bookmarkEnd w:id="6"/>
-    </w:p>
-    <w:p>
-      <w:pPr>
-        <w:pStyle w:val="Titre2"/>
-        <w:rPr>
-          <w:i w:val="0"/>
-          <w:iCs/>
-        </w:rPr>
-      </w:pPr>
-      <w:bookmarkStart w:id="7" w:name="_Toc514749553"/>
-      <w:r>
-        <w:rPr>
-          <w:i w:val="0"/>
-          <w:iCs/>
-        </w:rPr>
-        <w:t>Concept</w:t>
-      </w:r>
-      <w:bookmarkEnd w:id="7"/>
     </w:p>
     <w:p>
       <w:pPr>
@@ -4232,12 +4244,12 @@
       <w:pPr>
         <w:pStyle w:val="Titre3"/>
       </w:pPr>
-      <w:bookmarkStart w:id="8" w:name="_Toc514749554"/>
+      <w:bookmarkStart w:id="7" w:name="_Toc514749554"/>
       <w:r>
         <w:lastRenderedPageBreak/>
         <w:t>Maquette schématique de l’application</w:t>
       </w:r>
-      <w:bookmarkEnd w:id="8"/>
+      <w:bookmarkEnd w:id="7"/>
     </w:p>
     <w:p>
       <w:pPr>
@@ -4365,11 +4377,11 @@
       <w:pPr>
         <w:pStyle w:val="Titre3"/>
       </w:pPr>
-      <w:bookmarkStart w:id="9" w:name="_Toc514749555"/>
+      <w:bookmarkStart w:id="8" w:name="_Toc514749555"/>
       <w:r>
         <w:t>Cas d’utilisation</w:t>
       </w:r>
-      <w:bookmarkEnd w:id="9"/>
+      <w:bookmarkEnd w:id="8"/>
     </w:p>
     <w:p>
       <w:pPr>
@@ -4715,7 +4727,7 @@
       <w:pPr>
         <w:pStyle w:val="Titre4"/>
       </w:pPr>
-      <w:bookmarkStart w:id="10" w:name="_Toc71691012"/>
+      <w:bookmarkStart w:id="9" w:name="_Toc71691012"/>
       <w:r>
         <w:t>Erreurs</w:t>
       </w:r>
@@ -4847,7 +4859,7 @@
           <w:iCs/>
         </w:rPr>
       </w:pPr>
-      <w:bookmarkStart w:id="11" w:name="_Toc514749556"/>
+      <w:bookmarkStart w:id="10" w:name="_Toc514749556"/>
       <w:r>
         <w:rPr>
           <w:i w:val="0"/>
@@ -4855,8 +4867,8 @@
         </w:rPr>
         <w:t>Stratégie de test</w:t>
       </w:r>
+      <w:bookmarkEnd w:id="9"/>
       <w:bookmarkEnd w:id="10"/>
-      <w:bookmarkEnd w:id="11"/>
     </w:p>
     <w:p/>
     <w:p>
@@ -5571,7 +5583,7 @@
           <w:iCs/>
         </w:rPr>
       </w:pPr>
-      <w:bookmarkStart w:id="12" w:name="_Toc514749557"/>
+      <w:bookmarkStart w:id="11" w:name="_Toc514749557"/>
       <w:r>
         <w:rPr>
           <w:i w:val="0"/>
@@ -5579,7 +5591,7 @@
         </w:rPr>
         <w:t>Planification</w:t>
       </w:r>
-      <w:bookmarkEnd w:id="12"/>
+      <w:bookmarkEnd w:id="11"/>
     </w:p>
     <w:p/>
     <w:p>
@@ -5821,9 +5833,9 @@
           <w:iCs/>
         </w:rPr>
       </w:pPr>
-      <w:bookmarkStart w:id="13" w:name="_Toc25553314"/>
-      <w:bookmarkStart w:id="14" w:name="_Toc71691019"/>
-      <w:bookmarkStart w:id="15" w:name="_Toc514749558"/>
+      <w:bookmarkStart w:id="12" w:name="_Toc25553314"/>
+      <w:bookmarkStart w:id="13" w:name="_Toc71691019"/>
+      <w:bookmarkStart w:id="14" w:name="_Toc514749558"/>
       <w:r>
         <w:rPr>
           <w:i w:val="0"/>
@@ -5831,9 +5843,9 @@
         </w:rPr>
         <w:t>Dossier de conception</w:t>
       </w:r>
+      <w:bookmarkEnd w:id="12"/>
       <w:bookmarkEnd w:id="13"/>
       <w:bookmarkEnd w:id="14"/>
-      <w:bookmarkEnd w:id="15"/>
     </w:p>
     <w:p>
       <w:pPr>
@@ -6156,8 +6168,9 @@
           <w:color w:val="5B9BD5" w:themeColor="accent5"/>
           <w:sz w:val="24"/>
         </w:rPr>
-        <w:t xml:space="preserve"> et scripts: organigramme, architecture du programme, découpage modulaire, entrées-sorties des modules, pseudo-code</w:t>
-      </w:r>
+        <w:t xml:space="preserve"> et scripts: organigramme, architecture du programme, découpage modulaire, entrées-sorties des modules, </w:t>
+      </w:r>
+      <w:proofErr w:type="spellStart"/>
       <w:r>
         <w:rPr>
           <w:rFonts w:ascii="Arial" w:hAnsi="Arial" w:cs="Arial"/>
@@ -6165,6 +6178,16 @@
           <w:color w:val="5B9BD5" w:themeColor="accent5"/>
           <w:sz w:val="24"/>
         </w:rPr>
+        <w:t>pseudo-code</w:t>
+      </w:r>
+      <w:proofErr w:type="spellEnd"/>
+      <w:r>
+        <w:rPr>
+          <w:rFonts w:ascii="Arial" w:hAnsi="Arial" w:cs="Arial"/>
+          <w:i/>
+          <w:color w:val="5B9BD5" w:themeColor="accent5"/>
+          <w:sz w:val="24"/>
+        </w:rPr>
         <w:t xml:space="preserve"> </w:t>
       </w:r>
       <w:r>
@@ -6185,6 +6208,7 @@
         </w:rPr>
         <w:t xml:space="preserve"> </w:t>
       </w:r>
+      <w:proofErr w:type="spellStart"/>
       <w:r>
         <w:rPr>
           <w:rFonts w:ascii="Arial" w:hAnsi="Arial" w:cs="Arial"/>
@@ -6192,7 +6216,17 @@
           <w:color w:val="5B9BD5" w:themeColor="accent5"/>
           <w:sz w:val="24"/>
         </w:rPr>
-        <w:t>structogramme…</w:t>
+        <w:t>structogramme</w:t>
+      </w:r>
+      <w:proofErr w:type="spellEnd"/>
+      <w:r>
+        <w:rPr>
+          <w:rFonts w:ascii="Arial" w:hAnsi="Arial" w:cs="Arial"/>
+          <w:i/>
+          <w:color w:val="5B9BD5" w:themeColor="accent5"/>
+          <w:sz w:val="24"/>
+        </w:rPr>
+        <w:t>…</w:t>
       </w:r>
     </w:p>
     <w:p>
@@ -6267,11 +6301,11 @@
       <w:pPr>
         <w:pStyle w:val="Titre3"/>
       </w:pPr>
-      <w:bookmarkStart w:id="16" w:name="_Toc514749559"/>
+      <w:bookmarkStart w:id="15" w:name="_Toc514749559"/>
       <w:r>
         <w:t>Hardware</w:t>
       </w:r>
-      <w:bookmarkEnd w:id="16"/>
+      <w:bookmarkEnd w:id="15"/>
     </w:p>
     <w:p>
       <w:r>
@@ -6293,7 +6327,35 @@
         <w:rPr>
           <w:lang w:val="en-US"/>
         </w:rPr>
-        <w:t>PC CPNV (8Go RAM, disque dur 512Go)</w:t>
+        <w:t xml:space="preserve">PC CPNV (8Go RAM, </w:t>
+      </w:r>
+      <w:proofErr w:type="spellStart"/>
+      <w:r>
+        <w:rPr>
+          <w:lang w:val="en-US"/>
+        </w:rPr>
+        <w:t>disque</w:t>
+      </w:r>
+      <w:proofErr w:type="spellEnd"/>
+      <w:r>
+        <w:rPr>
+          <w:lang w:val="en-US"/>
+        </w:rPr>
+        <w:t xml:space="preserve"> </w:t>
+      </w:r>
+      <w:proofErr w:type="spellStart"/>
+      <w:r>
+        <w:rPr>
+          <w:lang w:val="en-US"/>
+        </w:rPr>
+        <w:t>dur</w:t>
+      </w:r>
+      <w:proofErr w:type="spellEnd"/>
+      <w:r>
+        <w:rPr>
+          <w:lang w:val="en-US"/>
+        </w:rPr>
+        <w:t xml:space="preserve"> 512Go)</w:t>
       </w:r>
     </w:p>
     <w:p>
@@ -6381,10 +6443,7 @@
         </w:numPr>
       </w:pPr>
       <w:r>
-        <w:t>3x 1</w:t>
-      </w:r>
-      <w:r>
-        <w:t>k</w:t>
+        <w:t>1x 470</w:t>
       </w:r>
       <w:r>
         <w:rPr>
@@ -6393,7 +6452,10 @@
         <w:t>Ω</w:t>
       </w:r>
       <w:r>
-        <w:t xml:space="preserve"> résistances</w:t>
+        <w:rPr>
+          <w:rFonts w:cs="Arial"/>
+        </w:rPr>
+        <w:t xml:space="preserve"> résistance</w:t>
       </w:r>
     </w:p>
     <w:p>
@@ -6405,6 +6467,30 @@
         </w:numPr>
       </w:pPr>
       <w:r>
+        <w:t>3x 1</w:t>
+      </w:r>
+      <w:r>
+        <w:t>k</w:t>
+      </w:r>
+      <w:r>
+        <w:rPr>
+          <w:rFonts w:cs="Arial"/>
+        </w:rPr>
+        <w:t>Ω</w:t>
+      </w:r>
+      <w:r>
+        <w:t xml:space="preserve"> résistances</w:t>
+      </w:r>
+    </w:p>
+    <w:p>
+      <w:pPr>
+        <w:pStyle w:val="Paragraphedeliste"/>
+        <w:numPr>
+          <w:ilvl w:val="0"/>
+          <w:numId w:val="20"/>
+        </w:numPr>
+      </w:pPr>
+      <w:r>
         <w:t>1x 10k</w:t>
       </w:r>
       <w:r>
@@ -6416,6 +6502,29 @@
       <w:r>
         <w:t xml:space="preserve"> résistance</w:t>
       </w:r>
+    </w:p>
+    <w:p>
+      <w:pPr>
+        <w:pStyle w:val="Paragraphedeliste"/>
+        <w:numPr>
+          <w:ilvl w:val="0"/>
+          <w:numId w:val="20"/>
+        </w:numPr>
+      </w:pPr>
+      <w:r>
+        <w:t>1x 1</w:t>
+      </w:r>
+      <w:r>
+        <w:rPr>
+          <w:rFonts w:cs="Arial"/>
+        </w:rPr>
+        <w:t>µ</w:t>
+      </w:r>
+      <w:r>
+        <w:t>F condensateur non polarisé</w:t>
+      </w:r>
+      <w:bookmarkStart w:id="16" w:name="_GoBack"/>
+      <w:bookmarkEnd w:id="16"/>
     </w:p>
     <w:p>
       <w:pPr>
@@ -6468,8 +6577,8 @@
         </w:rPr>
         <w:drawing>
           <wp:inline distT="0" distB="0" distL="0" distR="0">
-            <wp:extent cx="3300482" cy="5524500"/>
-            <wp:effectExtent l="0" t="0" r="0" b="0"/>
+            <wp:extent cx="2829546" cy="4736220"/>
+            <wp:effectExtent l="0" t="952" r="8572" b="8573"/>
             <wp:docPr id="2" name="Image 2"/>
             <wp:cNvGraphicFramePr>
               <a:graphicFrameLocks xmlns:a="http://schemas.openxmlformats.org/drawingml/2006/main" noChangeAspect="1"/>
@@ -6496,9 +6605,9 @@
                     </a:stretch>
                   </pic:blipFill>
                   <pic:spPr bwMode="auto">
-                    <a:xfrm>
+                    <a:xfrm rot="16200000">
                       <a:off x="0" y="0"/>
-                      <a:ext cx="3300482" cy="5524500"/>
+                      <a:ext cx="2878767" cy="4818608"/>
                     </a:xfrm>
                     <a:prstGeom prst="rect">
                       <a:avLst/>
@@ -6639,10 +6748,15 @@
       </w:r>
     </w:p>
     <w:p>
-      <w:r>
+      <w:pPr>
         <w:rPr>
           <w:rFonts w:cs="Arial"/>
         </w:rPr>
+      </w:pPr>
+      <w:r>
+        <w:rPr>
+          <w:rFonts w:cs="Arial"/>
+        </w:rPr>
         <w:t>Le bouton est connecté à un pin et à l’alimentation ainsi qu’à une résistance</w:t>
       </w:r>
       <w:r>
@@ -6664,7 +6778,260 @@
         <w:rPr>
           <w:rFonts w:cs="Arial"/>
         </w:rPr>
-        <w:t xml:space="preserve"> en « pull-down ».</w:t>
+        <w:t xml:space="preserve"> en « pull-down »</w:t>
+      </w:r>
+      <w:r>
+        <w:rPr>
+          <w:rFonts w:cs="Arial"/>
+        </w:rPr>
+        <w:t xml:space="preserve"> et un filtre passe bas pour filtrer les rebonds (voir images ci-dessous).</w:t>
+      </w:r>
+    </w:p>
+    <w:p>
+      <w:pPr>
+        <w:rPr>
+          <w:noProof/>
+          <w:lang w:val="fr-CH" w:eastAsia="fr-CH"/>
+        </w:rPr>
+      </w:pPr>
+    </w:p>
+    <w:p>
+      <w:pPr>
+        <w:keepNext/>
+      </w:pPr>
+      <w:r>
+        <w:rPr>
+          <w:noProof/>
+          <w:lang w:val="fr-CH" w:eastAsia="fr-CH"/>
+        </w:rPr>
+        <mc:AlternateContent>
+          <mc:Choice Requires="wps">
+            <w:drawing>
+              <wp:anchor distT="0" distB="0" distL="114300" distR="114300" simplePos="0" relativeHeight="251660288" behindDoc="0" locked="0" layoutInCell="1" allowOverlap="1" wp14:anchorId="045FA06F" wp14:editId="639A6E28">
+                <wp:simplePos x="0" y="0"/>
+                <wp:positionH relativeFrom="column">
+                  <wp:posOffset>3071495</wp:posOffset>
+                </wp:positionH>
+                <wp:positionV relativeFrom="paragraph">
+                  <wp:posOffset>2247900</wp:posOffset>
+                </wp:positionV>
+                <wp:extent cx="2895600" cy="635"/>
+                <wp:effectExtent l="0" t="0" r="0" b="0"/>
+                <wp:wrapSquare wrapText="bothSides"/>
+                <wp:docPr id="6" name="Zone de texte 6"/>
+                <wp:cNvGraphicFramePr/>
+                <a:graphic xmlns:a="http://schemas.openxmlformats.org/drawingml/2006/main">
+                  <a:graphicData uri="http://schemas.microsoft.com/office/word/2010/wordprocessingShape">
+                    <wps:wsp>
+                      <wps:cNvSpPr txBox="1"/>
+                      <wps:spPr>
+                        <a:xfrm>
+                          <a:off x="0" y="0"/>
+                          <a:ext cx="2895600" cy="635"/>
+                        </a:xfrm>
+                        <a:prstGeom prst="rect">
+                          <a:avLst/>
+                        </a:prstGeom>
+                        <a:solidFill>
+                          <a:prstClr val="white"/>
+                        </a:solidFill>
+                        <a:ln>
+                          <a:noFill/>
+                        </a:ln>
+                      </wps:spPr>
+                      <wps:txbx>
+                        <w:txbxContent>
+                          <w:p>
+                            <w:pPr>
+                              <w:pStyle w:val="Lgende"/>
+                              <w:rPr>
+                                <w:noProof/>
+                                <w:sz w:val="24"/>
+                                <w:szCs w:val="20"/>
+                              </w:rPr>
+                            </w:pPr>
+                            <w:r>
+                              <w:t>Avec filtre</w:t>
+                            </w:r>
+                          </w:p>
+                        </w:txbxContent>
+                      </wps:txbx>
+                      <wps:bodyPr rot="0" spcFirstLastPara="0" vertOverflow="overflow" horzOverflow="overflow" vert="horz" wrap="square" lIns="0" tIns="0" rIns="0" bIns="0" numCol="1" spcCol="0" rtlCol="0" fromWordArt="0" anchor="t" anchorCtr="0" forceAA="0" compatLnSpc="1">
+                        <a:prstTxWarp prst="textNoShape">
+                          <a:avLst/>
+                        </a:prstTxWarp>
+                        <a:spAutoFit/>
+                      </wps:bodyPr>
+                    </wps:wsp>
+                  </a:graphicData>
+                </a:graphic>
+              </wp:anchor>
+            </w:drawing>
+          </mc:Choice>
+          <mc:Fallback>
+            <w:pict>
+              <v:shapetype w14:anchorId="045FA06F" id="_x0000_t202" coordsize="21600,21600" o:spt="202" path="m,l,21600r21600,l21600,xe">
+                <v:stroke joinstyle="miter"/>
+                <v:path gradientshapeok="t" o:connecttype="rect"/>
+              </v:shapetype>
+              <v:shape id="Zone de texte 6" o:spid="_x0000_s1026" type="#_x0000_t202" style="position:absolute;margin-left:241.85pt;margin-top:177pt;width:228pt;height:.05pt;z-index:251660288;visibility:visible;mso-wrap-style:square;mso-wrap-distance-left:9pt;mso-wrap-distance-top:0;mso-wrap-distance-right:9pt;mso-wrap-distance-bottom:0;mso-position-horizontal:absolute;mso-position-horizontal-relative:text;mso-position-vertical:absolute;mso-position-vertical-relative:text;v-text-anchor:top" o:gfxdata="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" stroked="f">
+                <v:textbox style="mso-fit-shape-to-text:t" inset="0,0,0,0">
+                  <w:txbxContent>
+                    <w:p>
+                      <w:pPr>
+                        <w:pStyle w:val="Lgende"/>
+                        <w:rPr>
+                          <w:noProof/>
+                          <w:sz w:val="24"/>
+                          <w:szCs w:val="20"/>
+                        </w:rPr>
+                      </w:pPr>
+                      <w:r>
+                        <w:t>Avec filtre</w:t>
+                      </w:r>
+                    </w:p>
+                  </w:txbxContent>
+                </v:textbox>
+                <w10:wrap type="square"/>
+              </v:shape>
+            </w:pict>
+          </mc:Fallback>
+        </mc:AlternateContent>
+      </w:r>
+      <w:r>
+        <w:rPr>
+          <w:noProof/>
+          <w:lang w:val="fr-CH" w:eastAsia="fr-CH"/>
+        </w:rPr>
+        <w:drawing>
+          <wp:anchor distT="0" distB="0" distL="114300" distR="114300" simplePos="0" relativeHeight="251658240" behindDoc="0" locked="0" layoutInCell="1" allowOverlap="1">
+            <wp:simplePos x="0" y="0"/>
+            <wp:positionH relativeFrom="column">
+              <wp:posOffset>3071495</wp:posOffset>
+            </wp:positionH>
+            <wp:positionV relativeFrom="paragraph">
+              <wp:posOffset>0</wp:posOffset>
+            </wp:positionV>
+            <wp:extent cx="2895600" cy="2190750"/>
+            <wp:effectExtent l="0" t="0" r="0" b="0"/>
+            <wp:wrapSquare wrapText="bothSides"/>
+            <wp:docPr id="3" name="Image 3"/>
+            <wp:cNvGraphicFramePr>
+              <a:graphicFrameLocks xmlns:a="http://schemas.openxmlformats.org/drawingml/2006/main" noChangeAspect="1"/>
+            </wp:cNvGraphicFramePr>
+            <a:graphic xmlns:a="http://schemas.openxmlformats.org/drawingml/2006/main">
+              <a:graphicData uri="http://schemas.openxmlformats.org/drawingml/2006/picture">
+                <pic:pic xmlns:pic="http://schemas.openxmlformats.org/drawingml/2006/picture">
+                  <pic:nvPicPr>
+                    <pic:cNvPr id="3" name="MAP004.BMP"/>
+                    <pic:cNvPicPr/>
+                  </pic:nvPicPr>
+                  <pic:blipFill rotWithShape="1">
+                    <a:blip r:embed="rId18">
+                      <a:extLst>
+                        <a:ext uri="{28A0092B-C50C-407E-A947-70E740481C1C}">
+                          <a14:useLocalDpi xmlns:a14="http://schemas.microsoft.com/office/drawing/2010/main" val="0"/>
+                        </a:ext>
+                      </a:extLst>
+                    </a:blip>
+                    <a:srcRect l="3500" r="20500" b="4167"/>
+                    <a:stretch/>
+                  </pic:blipFill>
+                  <pic:spPr bwMode="auto">
+                    <a:xfrm>
+                      <a:off x="0" y="0"/>
+                      <a:ext cx="2895600" cy="2190750"/>
+                    </a:xfrm>
+                    <a:prstGeom prst="rect">
+                      <a:avLst/>
+                    </a:prstGeom>
+                    <a:ln>
+                      <a:noFill/>
+                    </a:ln>
+                    <a:extLst>
+                      <a:ext uri="{53640926-AAD7-44D8-BBD7-CCE9431645EC}">
+                        <a14:shadowObscured xmlns:a14="http://schemas.microsoft.com/office/drawing/2010/main"/>
+                      </a:ext>
+                    </a:extLst>
+                  </pic:spPr>
+                </pic:pic>
+              </a:graphicData>
+            </a:graphic>
+            <wp14:sizeRelH relativeFrom="page">
+              <wp14:pctWidth>0</wp14:pctWidth>
+            </wp14:sizeRelH>
+            <wp14:sizeRelV relativeFrom="page">
+              <wp14:pctHeight>0</wp14:pctHeight>
+            </wp14:sizeRelV>
+          </wp:anchor>
+        </w:drawing>
+      </w:r>
+      <w:r>
+        <w:rPr>
+          <w:noProof/>
+          <w:lang w:val="fr-CH" w:eastAsia="fr-CH"/>
+        </w:rPr>
+        <w:drawing>
+          <wp:inline distT="0" distB="0" distL="0" distR="0">
+            <wp:extent cx="2895600" cy="2181225"/>
+            <wp:effectExtent l="0" t="0" r="0" b="9525"/>
+            <wp:docPr id="1" name="Image 1"/>
+            <wp:cNvGraphicFramePr>
+              <a:graphicFrameLocks xmlns:a="http://schemas.openxmlformats.org/drawingml/2006/main" noChangeAspect="1"/>
+            </wp:cNvGraphicFramePr>
+            <a:graphic xmlns:a="http://schemas.openxmlformats.org/drawingml/2006/main">
+              <a:graphicData uri="http://schemas.openxmlformats.org/drawingml/2006/picture">
+                <pic:pic xmlns:pic="http://schemas.openxmlformats.org/drawingml/2006/picture">
+                  <pic:nvPicPr>
+                    <pic:cNvPr id="1" name="MAP003.BMP"/>
+                    <pic:cNvPicPr/>
+                  </pic:nvPicPr>
+                  <pic:blipFill rotWithShape="1">
+                    <a:blip r:embed="rId19">
+                      <a:extLst>
+                        <a:ext uri="{28A0092B-C50C-407E-A947-70E740481C1C}">
+                          <a14:useLocalDpi xmlns:a14="http://schemas.microsoft.com/office/drawing/2010/main" val="0"/>
+                        </a:ext>
+                      </a:extLst>
+                    </a:blip>
+                    <a:srcRect l="3750" r="20250" b="4583"/>
+                    <a:stretch/>
+                  </pic:blipFill>
+                  <pic:spPr bwMode="auto">
+                    <a:xfrm>
+                      <a:off x="0" y="0"/>
+                      <a:ext cx="2895600" cy="2181225"/>
+                    </a:xfrm>
+                    <a:prstGeom prst="rect">
+                      <a:avLst/>
+                    </a:prstGeom>
+                    <a:ln>
+                      <a:noFill/>
+                    </a:ln>
+                    <a:extLst>
+                      <a:ext uri="{53640926-AAD7-44D8-BBD7-CCE9431645EC}">
+                        <a14:shadowObscured xmlns:a14="http://schemas.microsoft.com/office/drawing/2010/main"/>
+                      </a:ext>
+                    </a:extLst>
+                  </pic:spPr>
+                </pic:pic>
+              </a:graphicData>
+            </a:graphic>
+          </wp:inline>
+        </w:drawing>
+      </w:r>
+    </w:p>
+    <w:p>
+      <w:pPr>
+        <w:pStyle w:val="Lgende"/>
+      </w:pPr>
+      <w:r>
+        <w:t>Sans filtre</w:t>
+      </w:r>
+    </w:p>
+    <w:p>
+      <w:r>
+        <w:t>On voit bien ici les rebonds crées par le mécanisme du bouton (gauche) et l’effet du filtre anti-rebonds (droite). Les rebonds posent le problème suivant : étant donné qu’il y a plusieurs « montées », le programme compte comme plusieurs appuis sur le bouton.</w:t>
       </w:r>
     </w:p>
     <w:p>
@@ -6713,7 +7080,7 @@
                     </pic:cNvPicPr>
                   </pic:nvPicPr>
                   <pic:blipFill>
-                    <a:blip r:embed="rId18">
+                    <a:blip r:embed="rId20">
                       <a:extLst>
                         <a:ext uri="{28A0092B-C50C-407E-A947-70E740481C1C}">
                           <a14:useLocalDpi xmlns:a14="http://schemas.microsoft.com/office/drawing/2010/main" val="0"/>
@@ -6789,7 +7156,7 @@
                     </pic:cNvPicPr>
                   </pic:nvPicPr>
                   <pic:blipFill>
-                    <a:blip r:embed="rId19">
+                    <a:blip r:embed="rId21">
                       <a:extLst>
                         <a:ext uri="{28A0092B-C50C-407E-A947-70E740481C1C}">
                           <a14:useLocalDpi xmlns:a14="http://schemas.microsoft.com/office/drawing/2010/main" val="0"/>
@@ -6838,7 +7205,15 @@
     </w:p>
     <w:p>
       <w:r>
-        <w:t>Un timer est également lancé afin de vérifier périodiquement l’état des connexions.</w:t>
+        <w:t xml:space="preserve">Un </w:t>
+      </w:r>
+      <w:proofErr w:type="spellStart"/>
+      <w:r>
+        <w:t>timer</w:t>
+      </w:r>
+      <w:proofErr w:type="spellEnd"/>
+      <w:r>
+        <w:t xml:space="preserve"> est également lancé afin de vérifier périodiquement l’état des connexions.</w:t>
       </w:r>
     </w:p>
     <w:p>
@@ -6939,23 +7314,13 @@
           <w:color w:val="5B9BD5" w:themeColor="accent5"/>
         </w:rPr>
       </w:pPr>
-      <w:proofErr w:type="gramStart"/>
-      <w:r>
-        <w:rPr>
-          <w:i/>
-          <w:iCs/>
-          <w:color w:val="5B9BD5" w:themeColor="accent5"/>
-        </w:rPr>
-        <w:t>les</w:t>
-      </w:r>
-      <w:proofErr w:type="gramEnd"/>
-      <w:r>
-        <w:rPr>
-          <w:i/>
-          <w:iCs/>
-          <w:color w:val="5B9BD5" w:themeColor="accent5"/>
-        </w:rPr>
-        <w:t xml:space="preserve"> répertoires où le logiciel est installé</w:t>
+      <w:r>
+        <w:rPr>
+          <w:i/>
+          <w:iCs/>
+          <w:color w:val="5B9BD5" w:themeColor="accent5"/>
+        </w:rPr>
+        <w:t>les répertoires où le logiciel est installé</w:t>
       </w:r>
     </w:p>
     <w:p>
@@ -6975,23 +7340,13 @@
           <w:color w:val="5B9BD5" w:themeColor="accent5"/>
         </w:rPr>
       </w:pPr>
-      <w:proofErr w:type="gramStart"/>
-      <w:r>
-        <w:rPr>
-          <w:i/>
-          <w:iCs/>
-          <w:color w:val="5B9BD5" w:themeColor="accent5"/>
-        </w:rPr>
-        <w:t>la</w:t>
-      </w:r>
-      <w:proofErr w:type="gramEnd"/>
-      <w:r>
-        <w:rPr>
-          <w:i/>
-          <w:iCs/>
-          <w:color w:val="5B9BD5" w:themeColor="accent5"/>
-        </w:rPr>
-        <w:t xml:space="preserve"> liste de tous les fichiers et une rapide description de leur contenu (des noms qui parlent !)</w:t>
+      <w:r>
+        <w:rPr>
+          <w:i/>
+          <w:iCs/>
+          <w:color w:val="5B9BD5" w:themeColor="accent5"/>
+        </w:rPr>
+        <w:t>la liste de tous les fichiers et une rapide description de leur contenu (des noms qui parlent !)</w:t>
       </w:r>
     </w:p>
     <w:p>
@@ -7011,23 +7366,13 @@
           <w:color w:val="5B9BD5" w:themeColor="accent5"/>
         </w:rPr>
       </w:pPr>
-      <w:proofErr w:type="gramStart"/>
-      <w:r>
-        <w:rPr>
-          <w:i/>
-          <w:iCs/>
-          <w:color w:val="5B9BD5" w:themeColor="accent5"/>
-        </w:rPr>
-        <w:t>les</w:t>
-      </w:r>
-      <w:proofErr w:type="gramEnd"/>
-      <w:r>
-        <w:rPr>
-          <w:i/>
-          <w:iCs/>
-          <w:color w:val="5B9BD5" w:themeColor="accent5"/>
-        </w:rPr>
-        <w:t xml:space="preserve"> versions des systèmes d'exploitation et des outils logiciels</w:t>
+      <w:r>
+        <w:rPr>
+          <w:i/>
+          <w:iCs/>
+          <w:color w:val="5B9BD5" w:themeColor="accent5"/>
+        </w:rPr>
+        <w:t>les versions des systèmes d'exploitation et des outils logiciels</w:t>
       </w:r>
     </w:p>
     <w:p>
@@ -7047,23 +7392,13 @@
           <w:color w:val="5B9BD5" w:themeColor="accent5"/>
         </w:rPr>
       </w:pPr>
-      <w:proofErr w:type="gramStart"/>
-      <w:r>
-        <w:rPr>
-          <w:i/>
-          <w:iCs/>
-          <w:color w:val="5B9BD5" w:themeColor="accent5"/>
-        </w:rPr>
-        <w:t>la</w:t>
-      </w:r>
-      <w:proofErr w:type="gramEnd"/>
-      <w:r>
-        <w:rPr>
-          <w:i/>
-          <w:iCs/>
-          <w:color w:val="5B9BD5" w:themeColor="accent5"/>
-        </w:rPr>
-        <w:t xml:space="preserve"> description exacte du matériel</w:t>
+      <w:r>
+        <w:rPr>
+          <w:i/>
+          <w:iCs/>
+          <w:color w:val="5B9BD5" w:themeColor="accent5"/>
+        </w:rPr>
+        <w:t>la description exacte du matériel</w:t>
       </w:r>
     </w:p>
     <w:p>
@@ -7083,23 +7418,13 @@
           <w:color w:val="5B9BD5" w:themeColor="accent5"/>
         </w:rPr>
       </w:pPr>
-      <w:proofErr w:type="gramStart"/>
-      <w:r>
-        <w:rPr>
-          <w:i/>
-          <w:iCs/>
-          <w:color w:val="5B9BD5" w:themeColor="accent5"/>
-        </w:rPr>
-        <w:t>le</w:t>
-      </w:r>
-      <w:proofErr w:type="gramEnd"/>
-      <w:r>
-        <w:rPr>
-          <w:i/>
-          <w:iCs/>
-          <w:color w:val="5B9BD5" w:themeColor="accent5"/>
-        </w:rPr>
-        <w:t xml:space="preserve"> numé</w:t>
+      <w:r>
+        <w:rPr>
+          <w:i/>
+          <w:iCs/>
+          <w:color w:val="5B9BD5" w:themeColor="accent5"/>
+        </w:rPr>
+        <w:t>le numé</w:t>
       </w:r>
       <w:r>
         <w:rPr>
@@ -7136,23 +7461,13 @@
           <w:u w:val="single"/>
         </w:rPr>
       </w:pPr>
-      <w:proofErr w:type="gramStart"/>
-      <w:r>
-        <w:rPr>
-          <w:i/>
-          <w:iCs/>
-          <w:color w:val="5B9BD5" w:themeColor="accent5"/>
-        </w:rPr>
-        <w:t>programmation</w:t>
-      </w:r>
-      <w:proofErr w:type="gramEnd"/>
-      <w:r>
-        <w:rPr>
-          <w:i/>
-          <w:iCs/>
-          <w:color w:val="5B9BD5" w:themeColor="accent5"/>
-        </w:rPr>
-        <w:t xml:space="preserve"> et scripts: librairies externes, dictionnaire des données, reconstruction du logiciel</w:t>
+      <w:r>
+        <w:rPr>
+          <w:i/>
+          <w:iCs/>
+          <w:color w:val="5B9BD5" w:themeColor="accent5"/>
+        </w:rPr>
+        <w:t>programmation et scripts: librairies externes, dictionnaire des données, reconstruction du logiciel</w:t>
       </w:r>
       <w:r>
         <w:rPr>
@@ -7284,17 +7599,8 @@
           <w:i/>
           <w:color w:val="5B9BD5" w:themeColor="accent5"/>
         </w:rPr>
-        <w:t xml:space="preserve">Pour chaque partie testée de votre projet, il faut </w:t>
-      </w:r>
-      <w:proofErr w:type="gramStart"/>
-      <w:r>
-        <w:rPr>
-          <w:i/>
-          <w:color w:val="5B9BD5" w:themeColor="accent5"/>
-        </w:rPr>
-        <w:t>décrire:</w:t>
-      </w:r>
-      <w:proofErr w:type="gramEnd"/>
+        <w:t>Pour chaque partie testée de votre projet, il faut décrire:</w:t>
+      </w:r>
     </w:p>
     <w:p>
       <w:pPr>
@@ -7318,21 +7624,12 @@
           <w:color w:val="5B9BD5" w:themeColor="accent5"/>
         </w:rPr>
       </w:pPr>
-      <w:proofErr w:type="gramStart"/>
-      <w:r>
-        <w:rPr>
-          <w:i/>
-          <w:color w:val="5B9BD5" w:themeColor="accent5"/>
-        </w:rPr>
-        <w:t>les</w:t>
-      </w:r>
-      <w:proofErr w:type="gramEnd"/>
-      <w:r>
-        <w:rPr>
-          <w:i/>
-          <w:color w:val="5B9BD5" w:themeColor="accent5"/>
-        </w:rPr>
-        <w:t xml:space="preserve"> conditions exactes de chaque test</w:t>
+      <w:r>
+        <w:rPr>
+          <w:i/>
+          <w:color w:val="5B9BD5" w:themeColor="accent5"/>
+        </w:rPr>
+        <w:t>les conditions exactes de chaque test</w:t>
       </w:r>
     </w:p>
     <w:p>
@@ -7346,21 +7643,12 @@
           <w:color w:val="5B9BD5" w:themeColor="accent5"/>
         </w:rPr>
       </w:pPr>
-      <w:proofErr w:type="gramStart"/>
-      <w:r>
-        <w:rPr>
-          <w:i/>
-          <w:color w:val="5B9BD5" w:themeColor="accent5"/>
-        </w:rPr>
-        <w:t>les</w:t>
-      </w:r>
-      <w:proofErr w:type="gramEnd"/>
-      <w:r>
-        <w:rPr>
-          <w:i/>
-          <w:color w:val="5B9BD5" w:themeColor="accent5"/>
-        </w:rPr>
-        <w:t xml:space="preserve"> preuves de test (papier ou fichier)</w:t>
+      <w:r>
+        <w:rPr>
+          <w:i/>
+          <w:color w:val="5B9BD5" w:themeColor="accent5"/>
+        </w:rPr>
+        <w:t>les preuves de test (papier ou fichier)</w:t>
       </w:r>
     </w:p>
     <w:p>
@@ -7374,21 +7662,12 @@
           <w:color w:val="5B9BD5" w:themeColor="accent5"/>
         </w:rPr>
       </w:pPr>
-      <w:proofErr w:type="gramStart"/>
-      <w:r>
-        <w:rPr>
-          <w:i/>
-          <w:color w:val="5B9BD5" w:themeColor="accent5"/>
-        </w:rPr>
-        <w:t>tests</w:t>
-      </w:r>
-      <w:proofErr w:type="gramEnd"/>
-      <w:r>
-        <w:rPr>
-          <w:i/>
-          <w:color w:val="5B9BD5" w:themeColor="accent5"/>
-        </w:rPr>
-        <w:t xml:space="preserve"> sans preuve: fournir au moins une description </w:t>
+      <w:r>
+        <w:rPr>
+          <w:i/>
+          <w:color w:val="5B9BD5" w:themeColor="accent5"/>
+        </w:rPr>
+        <w:t xml:space="preserve">tests sans preuve: fournir au moins une description </w:t>
       </w:r>
     </w:p>
     <w:p>
@@ -7449,23 +7728,7 @@
           <w:i/>
           <w:color w:val="5B9BD5" w:themeColor="accent5"/>
         </w:rPr>
-        <w:t xml:space="preserve">S'il reste encore des </w:t>
-      </w:r>
-      <w:proofErr w:type="gramStart"/>
-      <w:r>
-        <w:rPr>
-          <w:i/>
-          <w:color w:val="5B9BD5" w:themeColor="accent5"/>
-        </w:rPr>
-        <w:t>erreurs:</w:t>
-      </w:r>
-      <w:proofErr w:type="gramEnd"/>
-      <w:r>
-        <w:rPr>
-          <w:i/>
-          <w:color w:val="5B9BD5" w:themeColor="accent5"/>
-        </w:rPr>
-        <w:t xml:space="preserve"> </w:t>
+        <w:t xml:space="preserve">S'il reste encore des erreurs: </w:t>
       </w:r>
     </w:p>
     <w:p>
@@ -7630,23 +7893,13 @@
           <w:color w:val="5B9BD5" w:themeColor="accent5"/>
         </w:rPr>
       </w:pPr>
-      <w:proofErr w:type="gramStart"/>
       <w:r>
         <w:rPr>
           <w:rFonts w:cs="Arial"/>
           <w:i/>
           <w:color w:val="5B9BD5" w:themeColor="accent5"/>
         </w:rPr>
-        <w:t>le</w:t>
-      </w:r>
-      <w:proofErr w:type="gramEnd"/>
-      <w:r>
-        <w:rPr>
-          <w:rFonts w:cs="Arial"/>
-          <w:i/>
-          <w:color w:val="5B9BD5" w:themeColor="accent5"/>
-        </w:rPr>
-        <w:t xml:space="preserve"> rapport de projet</w:t>
+        <w:t>le rapport de projet</w:t>
       </w:r>
     </w:p>
     <w:p>
@@ -7661,23 +7914,13 @@
           <w:color w:val="5B9BD5" w:themeColor="accent5"/>
         </w:rPr>
       </w:pPr>
-      <w:proofErr w:type="gramStart"/>
       <w:r>
         <w:rPr>
           <w:rFonts w:cs="Arial"/>
           <w:i/>
           <w:color w:val="5B9BD5" w:themeColor="accent5"/>
         </w:rPr>
-        <w:t>le</w:t>
-      </w:r>
-      <w:proofErr w:type="gramEnd"/>
-      <w:r>
-        <w:rPr>
-          <w:rFonts w:cs="Arial"/>
-          <w:i/>
-          <w:color w:val="5B9BD5" w:themeColor="accent5"/>
-        </w:rPr>
-        <w:t xml:space="preserve"> manuel d'Installation (en annexe)</w:t>
+        <w:t>le manuel d'Installation (en annexe)</w:t>
       </w:r>
     </w:p>
     <w:p>
@@ -7692,23 +7935,13 @@
           <w:color w:val="5B9BD5" w:themeColor="accent5"/>
         </w:rPr>
       </w:pPr>
-      <w:proofErr w:type="gramStart"/>
       <w:r>
         <w:rPr>
           <w:rFonts w:cs="Arial"/>
           <w:i/>
           <w:color w:val="5B9BD5" w:themeColor="accent5"/>
         </w:rPr>
-        <w:t>le</w:t>
-      </w:r>
-      <w:proofErr w:type="gramEnd"/>
-      <w:r>
-        <w:rPr>
-          <w:rFonts w:cs="Arial"/>
-          <w:i/>
-          <w:color w:val="5B9BD5" w:themeColor="accent5"/>
-        </w:rPr>
-        <w:t xml:space="preserve"> manuel d'Utilisation avec des exemples graphiques (en annexe)</w:t>
+        <w:t>le manuel d'Utilisation avec des exemples graphiques (en annexe)</w:t>
       </w:r>
     </w:p>
     <w:p>
@@ -7722,23 +7955,13 @@
           <w:i/>
         </w:rPr>
       </w:pPr>
-      <w:proofErr w:type="gramStart"/>
       <w:r>
         <w:rPr>
           <w:rFonts w:cs="Arial"/>
           <w:i/>
           <w:color w:val="5B9BD5" w:themeColor="accent5"/>
         </w:rPr>
-        <w:t>autres</w:t>
-      </w:r>
-      <w:proofErr w:type="gramEnd"/>
-      <w:r>
-        <w:rPr>
-          <w:rFonts w:cs="Arial"/>
-          <w:i/>
-          <w:color w:val="5B9BD5" w:themeColor="accent5"/>
-        </w:rPr>
-        <w:t>…</w:t>
+        <w:t>autres…</w:t>
       </w:r>
     </w:p>
     <w:p>
@@ -7810,19 +8033,8 @@
           <w:color w:val="5B9BD5" w:themeColor="accent5"/>
           <w:sz w:val="24"/>
         </w:rPr>
-        <w:t xml:space="preserve">Développez en tous cas les points </w:t>
-      </w:r>
-      <w:proofErr w:type="gramStart"/>
-      <w:r>
-        <w:rPr>
-          <w:rFonts w:ascii="Arial" w:hAnsi="Arial" w:cs="Arial"/>
-          <w:i/>
-          <w:color w:val="5B9BD5" w:themeColor="accent5"/>
-          <w:sz w:val="24"/>
-        </w:rPr>
-        <w:t>suivants:</w:t>
-      </w:r>
-      <w:proofErr w:type="gramEnd"/>
+        <w:t>Développez en tous cas les points suivants:</w:t>
+      </w:r>
     </w:p>
     <w:p>
       <w:pPr>
@@ -8044,23 +8256,7 @@
           <w:i/>
           <w:color w:val="5B9BD5" w:themeColor="accent5"/>
         </w:rPr>
-        <w:t xml:space="preserve"> (Titre, auteur, date), des sites Internet (URL) consultés, des articles (Revue, date, titre, </w:t>
-      </w:r>
-      <w:proofErr w:type="gramStart"/>
-      <w:r>
-        <w:rPr>
-          <w:i/>
-          <w:color w:val="5B9BD5" w:themeColor="accent5"/>
-        </w:rPr>
-        <w:t>auteur)…</w:t>
-      </w:r>
-      <w:proofErr w:type="gramEnd"/>
-      <w:r>
-        <w:rPr>
-          <w:i/>
-          <w:color w:val="5B9BD5" w:themeColor="accent5"/>
-        </w:rPr>
-        <w:t xml:space="preserve"> Et de toutes les aides externes (noms)   </w:t>
+        <w:t xml:space="preserve"> (Titre, auteur, date), des sites Internet (URL) consultés, des articles (Revue, date, titre, auteur)… Et de toutes les aides externes (noms)   </w:t>
       </w:r>
     </w:p>
     <w:p>
@@ -8772,8 +8968,19 @@
         <w:bCs/>
         <w:szCs w:val="24"/>
       </w:rPr>
-      <w:t>Présentiel pour open space</w:t>
+      <w:t xml:space="preserve">Présentiel pour open </w:t>
     </w:r>
+    <w:proofErr w:type="spellStart"/>
+    <w:r>
+      <w:rPr>
+        <w:rFonts w:cs="Arial"/>
+        <w:b/>
+        <w:bCs/>
+        <w:szCs w:val="24"/>
+      </w:rPr>
+      <w:t>space</w:t>
+    </w:r>
+    <w:proofErr w:type="spellEnd"/>
     <w:r>
       <w:rPr>
         <w:rFonts w:cs="Arial"/>
@@ -8897,8 +9104,19 @@
         <w:bCs/>
         <w:szCs w:val="24"/>
       </w:rPr>
-      <w:t>Présentiel pour open space</w:t>
+      <w:t xml:space="preserve">Présentiel pour open </w:t>
     </w:r>
+    <w:proofErr w:type="spellStart"/>
+    <w:r>
+      <w:rPr>
+        <w:rFonts w:cs="Arial"/>
+        <w:b/>
+        <w:bCs/>
+        <w:szCs w:val="24"/>
+      </w:rPr>
+      <w:t>space</w:t>
+    </w:r>
+    <w:proofErr w:type="spellEnd"/>
     <w:r>
       <w:rPr>
         <w:rFonts w:cs="Arial"/>
@@ -9033,8 +9251,19 @@
         <w:bCs/>
         <w:szCs w:val="24"/>
       </w:rPr>
-      <w:t>Présentiel pour open space</w:t>
+      <w:t xml:space="preserve">Présentiel pour open </w:t>
     </w:r>
+    <w:proofErr w:type="spellStart"/>
+    <w:r>
+      <w:rPr>
+        <w:rFonts w:cs="Arial"/>
+        <w:b/>
+        <w:bCs/>
+        <w:szCs w:val="24"/>
+      </w:rPr>
+      <w:t>space</w:t>
+    </w:r>
+    <w:proofErr w:type="spellEnd"/>
     <w:r>
       <w:rPr>
         <w:rFonts w:cs="Arial"/>
@@ -12429,6 +12658,24 @@
       <w:contextualSpacing/>
     </w:pPr>
   </w:style>
+  <w:style w:type="paragraph" w:styleId="Lgende">
+    <w:name w:val="caption"/>
+    <w:basedOn w:val="Normal"/>
+    <w:next w:val="Normal"/>
+    <w:unhideWhenUsed/>
+    <w:qFormat/>
+    <w:rsid w:val="00104607"/>
+    <w:pPr>
+      <w:spacing w:after="200"/>
+    </w:pPr>
+    <w:rPr>
+      <w:i/>
+      <w:iCs/>
+      <w:color w:val="44546A" w:themeColor="text2"/>
+      <w:sz w:val="18"/>
+      <w:szCs w:val="18"/>
+    </w:rPr>
+  </w:style>
 </w:styles>
 </file>
 

</xml_diff>